<commit_message>
Updated the documentation with notes
</commit_message>
<xml_diff>
--- a/La-anan - CS253 Project/La-anan_CS253 Project Documentation.docx
+++ b/La-anan - CS253 Project/La-anan_CS253 Project Documentation.docx
@@ -1,6 +1,6 @@
 
 <file path=word/document.xml><?xml version="1.0" encoding="utf-8"?>
-<w:document xmlns:wpc="http://schemas.microsoft.com/office/word/2010/wordprocessingCanvas" xmlns:cx="http://schemas.microsoft.com/office/drawing/2014/chartex" xmlns:mc="http://schemas.openxmlformats.org/markup-compatibility/2006" xmlns:o="urn:schemas-microsoft-com:office:office" xmlns:r="http://schemas.openxmlformats.org/officeDocument/2006/relationships" xmlns:m="http://schemas.openxmlformats.org/officeDocument/2006/math" xmlns:v="urn:schemas-microsoft-com:vml" xmlns:wp14="http://schemas.microsoft.com/office/word/2010/wordprocessingDrawing" xmlns:wp="http://schemas.openxmlformats.org/drawingml/2006/wordprocessingDrawing" xmlns:w10="urn:schemas-microsoft-com:office:word" xmlns:w="http://schemas.openxmlformats.org/wordprocessingml/2006/main" xmlns:w14="http://schemas.microsoft.com/office/word/2010/wordml" xmlns:w15="http://schemas.microsoft.com/office/word/2012/wordml" xmlns:w16se="http://schemas.microsoft.com/office/word/2015/wordml/symex" xmlns:wpg="http://schemas.microsoft.com/office/word/2010/wordprocessingGroup" xmlns:wpi="http://schemas.microsoft.com/office/word/2010/wordprocessingInk" xmlns:wne="http://schemas.microsoft.com/office/word/2006/wordml" xmlns:wps="http://schemas.microsoft.com/office/word/2010/wordprocessingShape" mc:Ignorable="w14 w15 w16se wp14">
+<w:document xmlns:wpc="http://schemas.microsoft.com/office/word/2010/wordprocessingCanvas" xmlns:mc="http://schemas.openxmlformats.org/markup-compatibility/2006" xmlns:o="urn:schemas-microsoft-com:office:office" xmlns:r="http://schemas.openxmlformats.org/officeDocument/2006/relationships" xmlns:m="http://schemas.openxmlformats.org/officeDocument/2006/math" xmlns:v="urn:schemas-microsoft-com:vml" xmlns:wp14="http://schemas.microsoft.com/office/word/2010/wordprocessingDrawing" xmlns:wp="http://schemas.openxmlformats.org/drawingml/2006/wordprocessingDrawing" xmlns:w10="urn:schemas-microsoft-com:office:word" xmlns:w="http://schemas.openxmlformats.org/wordprocessingml/2006/main" xmlns:w14="http://schemas.microsoft.com/office/word/2010/wordml" xmlns:w15="http://schemas.microsoft.com/office/word/2012/wordml" xmlns:wpg="http://schemas.microsoft.com/office/word/2010/wordprocessingGroup" xmlns:wpi="http://schemas.microsoft.com/office/word/2010/wordprocessingInk" xmlns:wne="http://schemas.microsoft.com/office/word/2006/wordml" xmlns:wps="http://schemas.microsoft.com/office/word/2010/wordprocessingShape" mc:Ignorable="w14 w15 wp14">
   <w:body>
     <w:p>
       <w:r>
@@ -32,12 +32,108 @@
       </w:r>
       <w:r>
         <w:t xml:space="preserve">CS253 </w:t>
+      </w:r>
+      <w:r>
+        <w:t>PROJECT</w:t>
+      </w:r>
+    </w:p>
+    <w:p>
+      <w:pPr>
+        <w:rPr>
+          <w:b/>
+        </w:rPr>
+      </w:pPr>
+      <w:r>
+        <w:rPr>
+          <w:b/>
+        </w:rPr>
+        <w:t>NOTES</w:t>
+      </w:r>
+      <w:r>
+        <w:rPr>
+          <w:b/>
+        </w:rPr>
+        <w:t>:</w:t>
+      </w:r>
+    </w:p>
+    <w:p>
+      <w:pPr>
+        <w:ind w:firstLine="720"/>
+      </w:pPr>
+      <w:r>
+        <w:t>Operating System Used: Windows 7</w:t>
+      </w:r>
+    </w:p>
+    <w:p>
+      <w:pPr>
+        <w:pStyle w:val="ListParagraph"/>
+        <w:numPr>
+          <w:ilvl w:val="0"/>
+          <w:numId w:val="4"/>
+        </w:numPr>
+      </w:pPr>
+      <w:r>
+        <w:t xml:space="preserve">Added OpenSSL bin folder in the </w:t>
+      </w:r>
+      <w:r>
+        <w:rPr>
+          <w:i/>
+        </w:rPr>
+        <w:t>Path</w:t>
+      </w:r>
+      <w:r>
+        <w:t xml:space="preserve"> environment variable</w:t>
+      </w:r>
+    </w:p>
+    <w:p>
+      <w:pPr>
+        <w:ind w:firstLine="720"/>
+      </w:pPr>
+      <w:r>
+        <w:t>OpenSSL Version: OpenSSL 1.1.0 from (</w:t>
+      </w:r>
+      <w:r>
+        <w:t>https://www.openssl.org/source/openssl-1.1.0e.tar.gz</w:t>
+      </w:r>
+      <w:r>
+        <w:t>)</w:t>
+      </w:r>
+    </w:p>
+    <w:p>
+      <w:pPr>
+        <w:ind w:left="720"/>
+        <w:rPr>
+          <w:u w:val="single"/>
+        </w:rPr>
+      </w:pPr>
+      <w:r>
+        <w:t xml:space="preserve">Script running: Used Docker command line (to be able to execute Linux commands) to run the </w:t>
       </w:r>
       <w:bookmarkStart w:id="0" w:name="_GoBack"/>
       <w:bookmarkEnd w:id="0"/>
       <w:r>
-        <w:t>PROJECT</w:t>
-      </w:r>
+        <w:t xml:space="preserve">scripts in the </w:t>
+      </w:r>
+      <w:r>
+        <w:rPr>
+          <w:i/>
+          <w:u w:val="single"/>
+        </w:rPr>
+        <w:t>scripts.txt</w:t>
+      </w:r>
+      <w:r>
+        <w:rPr>
+          <w:u w:val="single"/>
+        </w:rPr>
+        <w:t xml:space="preserve"> file</w:t>
+      </w:r>
+    </w:p>
+    <w:p>
+      <w:pPr>
+        <w:rPr>
+          <w:b/>
+        </w:rPr>
+      </w:pPr>
     </w:p>
     <w:p>
       <w:pPr>
@@ -78,7 +174,7 @@
       <w:r>
         <w:rPr>
           <w:noProof/>
-          <w:lang w:eastAsia="en-PH"/>
+          <w:lang w:val="en-US"/>
         </w:rPr>
         <w:drawing>
           <wp:inline distT="0" distB="0" distL="0" distR="0" wp14:anchorId="04BCAFDF" wp14:editId="4AAA5D3D">
@@ -189,14 +285,12 @@
       <w:r>
         <w:t xml:space="preserve">STEP 1: Encrypt the file using </w:t>
       </w:r>
-      <w:proofErr w:type="spellStart"/>
       <w:r>
         <w:rPr>
           <w:i/>
         </w:rPr>
         <w:t>enc</w:t>
       </w:r>
-      <w:proofErr w:type="spellEnd"/>
       <w:r>
         <w:t xml:space="preserve"> with option </w:t>
       </w:r>
@@ -257,7 +351,7 @@
       <w:r>
         <w:rPr>
           <w:noProof/>
-          <w:lang w:eastAsia="en-PH"/>
+          <w:lang w:val="en-US"/>
         </w:rPr>
         <w:drawing>
           <wp:inline distT="0" distB="0" distL="0" distR="0" wp14:anchorId="3695366E" wp14:editId="729E0E4E">
@@ -404,7 +498,7 @@
       <w:r>
         <w:rPr>
           <w:noProof/>
-          <w:lang w:eastAsia="en-PH"/>
+          <w:lang w:val="en-US"/>
         </w:rPr>
         <w:drawing>
           <wp:inline distT="0" distB="0" distL="0" distR="0" wp14:anchorId="6E538530" wp14:editId="1A1319CD">
@@ -475,7 +569,7 @@
       <w:r>
         <w:rPr>
           <w:noProof/>
-          <w:lang w:eastAsia="en-PH"/>
+          <w:lang w:val="en-US"/>
         </w:rPr>
         <w:drawing>
           <wp:inline distT="0" distB="0" distL="0" distR="0" wp14:anchorId="10E495BC" wp14:editId="01F17118">
@@ -541,6 +635,7 @@
         <w:rPr>
           <w:b/>
         </w:rPr>
+        <w:lastRenderedPageBreak/>
         <w:t>AES-128 CBC</w:t>
       </w:r>
     </w:p>
@@ -552,14 +647,12 @@
       <w:r>
         <w:t xml:space="preserve">STEP 1: Encrypt the file using </w:t>
       </w:r>
-      <w:proofErr w:type="spellStart"/>
       <w:r>
         <w:rPr>
           <w:i/>
         </w:rPr>
         <w:t>enc</w:t>
       </w:r>
-      <w:proofErr w:type="spellEnd"/>
       <w:r>
         <w:t xml:space="preserve"> with option </w:t>
       </w:r>
@@ -567,7 +660,37 @@
         <w:rPr>
           <w:i/>
         </w:rPr>
-        <w:t>aes-128-cbc</w:t>
+        <w:t xml:space="preserve">aes-128-cbc </w:t>
+      </w:r>
+      <w:r>
+        <w:t xml:space="preserve">to generate </w:t>
+      </w:r>
+      <w:r>
+        <w:rPr>
+          <w:i/>
+        </w:rPr>
+        <w:t>lena512color_enc</w:t>
+      </w:r>
+      <w:r>
+        <w:rPr>
+          <w:i/>
+        </w:rPr>
+        <w:t>.</w:t>
+      </w:r>
+      <w:r>
+        <w:rPr>
+          <w:i/>
+        </w:rPr>
+        <w:t>tiff</w:t>
+      </w:r>
+      <w:r>
+        <w:t xml:space="preserve"> file. The key used </w:t>
+      </w:r>
+      <w:r>
+        <w:rPr>
+          <w:i/>
+        </w:rPr>
+        <w:t>253021617</w:t>
       </w:r>
       <w:r>
         <w:rPr>
@@ -576,62 +699,26 @@
         <w:t xml:space="preserve"> </w:t>
       </w:r>
       <w:r>
-        <w:t xml:space="preserve">to generate </w:t>
-      </w:r>
-      <w:r>
-        <w:rPr>
-          <w:i/>
-        </w:rPr>
-        <w:t>lena512color_enc</w:t>
-      </w:r>
-      <w:r>
-        <w:rPr>
-          <w:i/>
-        </w:rPr>
+        <w:t xml:space="preserve">and the initialization vector </w:t>
+      </w:r>
+      <w:r>
+        <w:rPr>
+          <w:i/>
+        </w:rPr>
+        <w:t>iv</w:t>
+      </w:r>
+      <w:r>
+        <w:t xml:space="preserve"> is </w:t>
+      </w:r>
+      <w:r>
+        <w:rPr>
+          <w:i/>
+        </w:rPr>
+        <w:t>716120352</w:t>
+      </w:r>
+      <w:r>
         <w:t>.</w:t>
       </w:r>
-      <w:r>
-        <w:rPr>
-          <w:i/>
-        </w:rPr>
-        <w:t>tiff</w:t>
-      </w:r>
-      <w:r>
-        <w:t xml:space="preserve"> file. The key used </w:t>
-      </w:r>
-      <w:r>
-        <w:rPr>
-          <w:i/>
-        </w:rPr>
-        <w:t>253021617</w:t>
-      </w:r>
-      <w:r>
-        <w:rPr>
-          <w:i/>
-        </w:rPr>
-        <w:t xml:space="preserve"> </w:t>
-      </w:r>
-      <w:r>
-        <w:t xml:space="preserve">and the initialization vector </w:t>
-      </w:r>
-      <w:r>
-        <w:rPr>
-          <w:i/>
-        </w:rPr>
-        <w:t>iv</w:t>
-      </w:r>
-      <w:r>
-        <w:t xml:space="preserve"> is </w:t>
-      </w:r>
-      <w:r>
-        <w:rPr>
-          <w:i/>
-        </w:rPr>
-        <w:t>716120352</w:t>
-      </w:r>
-      <w:r>
-        <w:t>.</w:t>
-      </w:r>
     </w:p>
     <w:p>
       <w:pPr>
@@ -641,7 +728,7 @@
       <w:r>
         <w:rPr>
           <w:noProof/>
-          <w:lang w:eastAsia="en-PH"/>
+          <w:lang w:val="en-US"/>
         </w:rPr>
         <w:drawing>
           <wp:inline distT="0" distB="0" distL="0" distR="0" wp14:anchorId="135D9C4D" wp14:editId="1A9C2FCA">
@@ -755,9 +842,8 @@
       <w:r>
         <w:rPr>
           <w:noProof/>
-          <w:lang w:eastAsia="en-PH"/>
-        </w:rPr>
-        <w:lastRenderedPageBreak/>
+          <w:lang w:val="en-US"/>
+        </w:rPr>
         <w:drawing>
           <wp:inline distT="0" distB="0" distL="0" distR="0" wp14:anchorId="59FD4CC3" wp14:editId="6576BE30">
             <wp:extent cx="5196840" cy="218722"/>
@@ -827,7 +913,7 @@
       <w:r>
         <w:rPr>
           <w:noProof/>
-          <w:lang w:eastAsia="en-PH"/>
+          <w:lang w:val="en-US"/>
         </w:rPr>
         <w:drawing>
           <wp:inline distT="0" distB="0" distL="0" distR="0" wp14:anchorId="176B201D" wp14:editId="03BBC8DD">
@@ -926,7 +1012,7 @@
       <w:r>
         <w:rPr>
           <w:noProof/>
-          <w:lang w:eastAsia="en-PH"/>
+          <w:lang w:val="en-US"/>
         </w:rPr>
         <w:drawing>
           <wp:inline distT="0" distB="0" distL="0" distR="0" wp14:anchorId="2924AEFF" wp14:editId="3E76FF54">
@@ -985,7 +1071,7 @@
       <w:r>
         <w:rPr>
           <w:noProof/>
-          <w:lang w:eastAsia="en-PH"/>
+          <w:lang w:val="en-US"/>
         </w:rPr>
         <w:drawing>
           <wp:inline distT="0" distB="0" distL="0" distR="0" wp14:anchorId="0EEFB71C" wp14:editId="17E18E09">
@@ -1062,7 +1148,7 @@
       <w:r>
         <w:rPr>
           <w:noProof/>
-          <w:lang w:eastAsia="en-PH"/>
+          <w:lang w:val="en-US"/>
         </w:rPr>
         <w:drawing>
           <wp:inline distT="0" distB="0" distL="0" distR="0" wp14:anchorId="7835009B" wp14:editId="25C9FFBF">
@@ -1121,7 +1207,7 @@
       <w:r>
         <w:rPr>
           <w:noProof/>
-          <w:lang w:eastAsia="en-PH"/>
+          <w:lang w:val="en-US"/>
         </w:rPr>
         <w:drawing>
           <wp:inline distT="0" distB="0" distL="0" distR="0" wp14:anchorId="6CB0BAA6" wp14:editId="03CE61BD">
@@ -1198,7 +1284,7 @@
       <w:r>
         <w:rPr>
           <w:noProof/>
-          <w:lang w:eastAsia="en-PH"/>
+          <w:lang w:val="en-US"/>
         </w:rPr>
         <w:drawing>
           <wp:inline distT="0" distB="0" distL="0" distR="0" wp14:anchorId="17B17F58" wp14:editId="6723329D">
@@ -1257,7 +1343,7 @@
       <w:r>
         <w:rPr>
           <w:noProof/>
-          <w:lang w:eastAsia="en-PH"/>
+          <w:lang w:val="en-US"/>
         </w:rPr>
         <w:drawing>
           <wp:inline distT="0" distB="0" distL="0" distR="0" wp14:anchorId="2C828093" wp14:editId="2B8C5452">
@@ -1311,6 +1397,7 @@
         <w:rPr>
           <w:b/>
         </w:rPr>
+        <w:lastRenderedPageBreak/>
         <w:t>4</w:t>
       </w:r>
       <w:r>
@@ -1345,14 +1432,12 @@
       <w:r>
         <w:t xml:space="preserve">To perform RSA encryption, </w:t>
       </w:r>
-      <w:proofErr w:type="spellStart"/>
       <w:r>
         <w:rPr>
           <w:i/>
         </w:rPr>
         <w:t>rsautl</w:t>
       </w:r>
-      <w:proofErr w:type="spellEnd"/>
       <w:r>
         <w:t xml:space="preserve"> is used. However, it cannot be used for large files. The following error is displayed:</w:t>
       </w:r>
@@ -1364,7 +1449,7 @@
       <w:r>
         <w:rPr>
           <w:noProof/>
-          <w:lang w:eastAsia="en-PH"/>
+          <w:lang w:val="en-US"/>
         </w:rPr>
         <w:drawing>
           <wp:inline distT="0" distB="0" distL="0" distR="0" wp14:anchorId="7549253A" wp14:editId="199273EB">
@@ -1413,14 +1498,12 @@
       <w:r>
         <w:t xml:space="preserve">encrypted using </w:t>
       </w:r>
-      <w:proofErr w:type="spellStart"/>
       <w:r>
         <w:rPr>
           <w:i/>
         </w:rPr>
         <w:t>rsautl</w:t>
       </w:r>
-      <w:proofErr w:type="spellEnd"/>
       <w:r>
         <w:t xml:space="preserve"> and then encrypt the file using AES.</w:t>
       </w:r>
@@ -1440,14 +1523,12 @@
       <w:r>
         <w:t xml:space="preserve">Generate the private key keys using </w:t>
       </w:r>
-      <w:proofErr w:type="spellStart"/>
       <w:r>
         <w:rPr>
           <w:i/>
         </w:rPr>
         <w:t>genrsa</w:t>
       </w:r>
-      <w:proofErr w:type="spellEnd"/>
       <w:r>
         <w:t>.</w:t>
       </w:r>
@@ -1459,9 +1540,8 @@
       <w:r>
         <w:rPr>
           <w:noProof/>
-          <w:lang w:eastAsia="en-PH"/>
-        </w:rPr>
-        <w:lastRenderedPageBreak/>
+          <w:lang w:val="en-US"/>
+        </w:rPr>
         <w:drawing>
           <wp:inline distT="0" distB="0" distL="0" distR="0" wp14:anchorId="3E486785" wp14:editId="05C36BE6">
             <wp:extent cx="4248150" cy="990600"/>
@@ -1522,7 +1602,7 @@
       <w:r>
         <w:rPr>
           <w:noProof/>
-          <w:lang w:eastAsia="en-PH"/>
+          <w:lang w:val="en-US"/>
         </w:rPr>
         <w:drawing>
           <wp:inline distT="0" distB="0" distL="0" distR="0" wp14:anchorId="65D629E0" wp14:editId="366DB90F">
@@ -1581,7 +1661,7 @@
       <w:r>
         <w:rPr>
           <w:noProof/>
-          <w:lang w:eastAsia="en-PH"/>
+          <w:lang w:val="en-US"/>
         </w:rPr>
         <w:drawing>
           <wp:inline distT="0" distB="0" distL="0" distR="0" wp14:anchorId="13D91180" wp14:editId="2E081C71">
@@ -1640,7 +1720,7 @@
       <w:r>
         <w:rPr>
           <w:noProof/>
-          <w:lang w:eastAsia="en-PH"/>
+          <w:lang w:val="en-US"/>
         </w:rPr>
         <w:drawing>
           <wp:inline distT="0" distB="0" distL="0" distR="0" wp14:anchorId="0F418A11" wp14:editId="65967019">
@@ -1702,7 +1782,7 @@
       <w:r>
         <w:rPr>
           <w:noProof/>
-          <w:lang w:eastAsia="en-PH"/>
+          <w:lang w:val="en-US"/>
         </w:rPr>
         <w:drawing>
           <wp:inline distT="0" distB="0" distL="0" distR="0" wp14:anchorId="67A0997C" wp14:editId="43DB5C0B">
@@ -1768,14 +1848,12 @@
         <w:tab/>
         <w:t xml:space="preserve">STEP 1: Decrypt the key using </w:t>
       </w:r>
-      <w:proofErr w:type="spellStart"/>
       <w:r>
         <w:rPr>
           <w:i/>
         </w:rPr>
         <w:t>rsautl</w:t>
       </w:r>
-      <w:proofErr w:type="spellEnd"/>
       <w:r>
         <w:t>.</w:t>
       </w:r>
@@ -1788,7 +1866,7 @@
       <w:r>
         <w:rPr>
           <w:noProof/>
-          <w:lang w:eastAsia="en-PH"/>
+          <w:lang w:val="en-US"/>
         </w:rPr>
         <w:drawing>
           <wp:inline distT="0" distB="0" distL="0" distR="0" wp14:anchorId="6B58327D" wp14:editId="5B385B22">
@@ -1855,7 +1933,7 @@
       <w:r>
         <w:rPr>
           <w:noProof/>
-          <w:lang w:eastAsia="en-PH"/>
+          <w:lang w:val="en-US"/>
         </w:rPr>
         <w:drawing>
           <wp:inline distT="0" distB="0" distL="0" distR="0" wp14:anchorId="722A619E" wp14:editId="35DE912E">
@@ -1930,14 +2008,12 @@
       <w:r>
         <w:t xml:space="preserve">STEP 1: Generate a random key using </w:t>
       </w:r>
-      <w:proofErr w:type="spellStart"/>
       <w:r>
         <w:rPr>
           <w:i/>
         </w:rPr>
         <w:t>ecparam</w:t>
       </w:r>
-      <w:proofErr w:type="spellEnd"/>
       <w:r>
         <w:t xml:space="preserve"> to be the private key.</w:t>
       </w:r>
@@ -1953,42 +2029,12 @@
       <w:r>
         <w:t>, SECG curve over a 256-bit prime field. (</w:t>
       </w:r>
-      <w:proofErr w:type="spellStart"/>
-      <w:r>
-        <w:rPr>
-          <w:i/>
-        </w:rPr>
-        <w:t>openssl</w:t>
-      </w:r>
-      <w:proofErr w:type="spellEnd"/>
-      <w:r>
-        <w:rPr>
-          <w:i/>
-        </w:rPr>
-        <w:t xml:space="preserve"> </w:t>
-      </w:r>
-      <w:proofErr w:type="spellStart"/>
-      <w:r>
-        <w:rPr>
-          <w:i/>
-        </w:rPr>
-        <w:t>ecparam</w:t>
-      </w:r>
-      <w:proofErr w:type="spellEnd"/>
-      <w:r>
-        <w:rPr>
-          <w:i/>
-        </w:rPr>
-        <w:t xml:space="preserve"> –</w:t>
-      </w:r>
-      <w:proofErr w:type="spellStart"/>
-      <w:r>
-        <w:rPr>
-          <w:i/>
-        </w:rPr>
-        <w:t>list_curves</w:t>
-      </w:r>
-      <w:proofErr w:type="spellEnd"/>
+      <w:r>
+        <w:rPr>
+          <w:i/>
+        </w:rPr>
+        <w:t>openssl ecparam –list_curves</w:t>
+      </w:r>
       <w:r>
         <w:t>).</w:t>
       </w:r>
@@ -2000,7 +2046,7 @@
       <w:r>
         <w:rPr>
           <w:noProof/>
-          <w:lang w:eastAsia="en-PH"/>
+          <w:lang w:val="en-US"/>
         </w:rPr>
         <w:drawing>
           <wp:inline distT="0" distB="0" distL="0" distR="0" wp14:anchorId="56AB3AF4" wp14:editId="1B39037D">
@@ -2049,6 +2095,7 @@
         <w:pStyle w:val="ListParagraph"/>
       </w:pPr>
       <w:r>
+        <w:lastRenderedPageBreak/>
         <w:t xml:space="preserve">STEP 2: Generate the public key </w:t>
       </w:r>
       <w:r>
@@ -2065,7 +2112,7 @@
       <w:r>
         <w:rPr>
           <w:noProof/>
-          <w:lang w:eastAsia="en-PH"/>
+          <w:lang w:val="en-US"/>
         </w:rPr>
         <w:drawing>
           <wp:inline distT="0" distB="0" distL="0" distR="0" wp14:anchorId="172E0449" wp14:editId="5B6711DA">
@@ -2141,7 +2188,7 @@
       <w:r>
         <w:rPr>
           <w:noProof/>
-          <w:lang w:eastAsia="en-PH"/>
+          <w:lang w:val="en-US"/>
         </w:rPr>
         <w:drawing>
           <wp:inline distT="0" distB="0" distL="0" distR="0" wp14:anchorId="3E28AD7B" wp14:editId="540D6214">
@@ -2193,13 +2240,8 @@
         <w:pStyle w:val="ListParagraph"/>
       </w:pPr>
       <w:r>
-        <w:t xml:space="preserve">It will generate the file </w:t>
-      </w:r>
-      <w:proofErr w:type="spellStart"/>
-      <w:r>
-        <w:t>lena.der</w:t>
-      </w:r>
-      <w:proofErr w:type="spellEnd"/>
+        <w:t>It will generate the file lena.der</w:t>
+      </w:r>
     </w:p>
     <w:p>
       <w:pPr>
@@ -2208,9 +2250,8 @@
       <w:r>
         <w:rPr>
           <w:noProof/>
-          <w:lang w:eastAsia="en-PH"/>
-        </w:rPr>
-        <w:lastRenderedPageBreak/>
+          <w:lang w:val="en-US"/>
+        </w:rPr>
         <w:drawing>
           <wp:inline distT="0" distB="0" distL="0" distR="0" wp14:anchorId="30E294FF" wp14:editId="24EE6CBD">
             <wp:extent cx="5162550" cy="266700"/>
@@ -2268,7 +2309,7 @@
       <w:r>
         <w:rPr>
           <w:noProof/>
-          <w:lang w:eastAsia="en-PH"/>
+          <w:lang w:val="en-US"/>
         </w:rPr>
         <w:drawing>
           <wp:inline distT="0" distB="0" distL="0" distR="0" wp14:anchorId="0A1D760E" wp14:editId="2B42E97C">
@@ -2323,18 +2364,12 @@
     </w:p>
     <w:p>
       <w:r>
-        <w:t>[1] https://tools.ietf.org/html/rfc2306 (</w:t>
-      </w:r>
-      <w:r>
-        <w:t>Last accessed May 22, 2017)</w:t>
-      </w:r>
-    </w:p>
-    <w:p>
-      <w:r>
-        <w:t xml:space="preserve">[2] </w:t>
-      </w:r>
-      <w:r>
-        <w:t>http://paulbourke.net/dataformats/tiff/ (Last accessed May 22, 2017)</w:t>
+        <w:t>[1] https://tools.ietf.org/html/rfc2306 (Last accessed May 22, 2017)</w:t>
+      </w:r>
+    </w:p>
+    <w:p>
+      <w:r>
+        <w:t>[2] http://paulbourke.net/dataformats/tiff/ (Last accessed May 22, 2017)</w:t>
       </w:r>
     </w:p>
     <w:sectPr>
@@ -2348,8 +2383,121 @@
 </file>
 
 <file path=word/numbering.xml><?xml version="1.0" encoding="utf-8"?>
-<w:numbering xmlns:wpc="http://schemas.microsoft.com/office/word/2010/wordprocessingCanvas" xmlns:cx="http://schemas.microsoft.com/office/drawing/2014/chartex" xmlns:mc="http://schemas.openxmlformats.org/markup-compatibility/2006" xmlns:o="urn:schemas-microsoft-com:office:office" xmlns:r="http://schemas.openxmlformats.org/officeDocument/2006/relationships" xmlns:m="http://schemas.openxmlformats.org/officeDocument/2006/math" xmlns:v="urn:schemas-microsoft-com:vml" xmlns:wp14="http://schemas.microsoft.com/office/word/2010/wordprocessingDrawing" xmlns:wp="http://schemas.openxmlformats.org/drawingml/2006/wordprocessingDrawing" xmlns:w10="urn:schemas-microsoft-com:office:word" xmlns:w="http://schemas.openxmlformats.org/wordprocessingml/2006/main" xmlns:w14="http://schemas.microsoft.com/office/word/2010/wordml" xmlns:w15="http://schemas.microsoft.com/office/word/2012/wordml" xmlns:w16se="http://schemas.microsoft.com/office/word/2015/wordml/symex" xmlns:wpg="http://schemas.microsoft.com/office/word/2010/wordprocessingGroup" xmlns:wpi="http://schemas.microsoft.com/office/word/2010/wordprocessingInk" xmlns:wne="http://schemas.microsoft.com/office/word/2006/wordml" xmlns:wps="http://schemas.microsoft.com/office/word/2010/wordprocessingShape" mc:Ignorable="w14 w15 w16se wp14">
-  <w:abstractNum w:abstractNumId="0" w15:restartNumberingAfterBreak="0">
+<w:numbering xmlns:wpc="http://schemas.microsoft.com/office/word/2010/wordprocessingCanvas" xmlns:mc="http://schemas.openxmlformats.org/markup-compatibility/2006" xmlns:o="urn:schemas-microsoft-com:office:office" xmlns:r="http://schemas.openxmlformats.org/officeDocument/2006/relationships" xmlns:m="http://schemas.openxmlformats.org/officeDocument/2006/math" xmlns:v="urn:schemas-microsoft-com:vml" xmlns:wp14="http://schemas.microsoft.com/office/word/2010/wordprocessingDrawing" xmlns:wp="http://schemas.openxmlformats.org/drawingml/2006/wordprocessingDrawing" xmlns:w10="urn:schemas-microsoft-com:office:word" xmlns:w="http://schemas.openxmlformats.org/wordprocessingml/2006/main" xmlns:w14="http://schemas.microsoft.com/office/word/2010/wordml" xmlns:w15="http://schemas.microsoft.com/office/word/2012/wordml" xmlns:wpg="http://schemas.microsoft.com/office/word/2010/wordprocessingGroup" xmlns:wpi="http://schemas.microsoft.com/office/word/2010/wordprocessingInk" xmlns:wne="http://schemas.microsoft.com/office/word/2006/wordml" xmlns:wps="http://schemas.microsoft.com/office/word/2010/wordprocessingShape" mc:Ignorable="w14 w15 wp14">
+  <w:abstractNum w:abstractNumId="0">
+    <w:nsid w:val="00670E20"/>
+    <w:multiLevelType w:val="hybridMultilevel"/>
+    <w:tmpl w:val="1478BCE0"/>
+    <w:lvl w:ilvl="0" w:tplc="02700174">
+      <w:start w:val="2"/>
+      <w:numFmt w:val="bullet"/>
+      <w:lvlText w:val="-"/>
+      <w:lvlJc w:val="left"/>
+      <w:pPr>
+        <w:ind w:left="1800" w:hanging="360"/>
+      </w:pPr>
+      <w:rPr>
+        <w:rFonts w:ascii="Calibri" w:eastAsiaTheme="minorHAnsi" w:hAnsi="Calibri" w:cstheme="minorBidi" w:hint="default"/>
+      </w:rPr>
+    </w:lvl>
+    <w:lvl w:ilvl="1" w:tplc="04090003" w:tentative="1">
+      <w:start w:val="1"/>
+      <w:numFmt w:val="bullet"/>
+      <w:lvlText w:val="o"/>
+      <w:lvlJc w:val="left"/>
+      <w:pPr>
+        <w:ind w:left="2520" w:hanging="360"/>
+      </w:pPr>
+      <w:rPr>
+        <w:rFonts w:ascii="Courier New" w:hAnsi="Courier New" w:cs="Courier New" w:hint="default"/>
+      </w:rPr>
+    </w:lvl>
+    <w:lvl w:ilvl="2" w:tplc="04090005" w:tentative="1">
+      <w:start w:val="1"/>
+      <w:numFmt w:val="bullet"/>
+      <w:lvlText w:val=""/>
+      <w:lvlJc w:val="left"/>
+      <w:pPr>
+        <w:ind w:left="3240" w:hanging="360"/>
+      </w:pPr>
+      <w:rPr>
+        <w:rFonts w:ascii="Wingdings" w:hAnsi="Wingdings" w:hint="default"/>
+      </w:rPr>
+    </w:lvl>
+    <w:lvl w:ilvl="3" w:tplc="04090001" w:tentative="1">
+      <w:start w:val="1"/>
+      <w:numFmt w:val="bullet"/>
+      <w:lvlText w:val=""/>
+      <w:lvlJc w:val="left"/>
+      <w:pPr>
+        <w:ind w:left="3960" w:hanging="360"/>
+      </w:pPr>
+      <w:rPr>
+        <w:rFonts w:ascii="Symbol" w:hAnsi="Symbol" w:hint="default"/>
+      </w:rPr>
+    </w:lvl>
+    <w:lvl w:ilvl="4" w:tplc="04090003" w:tentative="1">
+      <w:start w:val="1"/>
+      <w:numFmt w:val="bullet"/>
+      <w:lvlText w:val="o"/>
+      <w:lvlJc w:val="left"/>
+      <w:pPr>
+        <w:ind w:left="4680" w:hanging="360"/>
+      </w:pPr>
+      <w:rPr>
+        <w:rFonts w:ascii="Courier New" w:hAnsi="Courier New" w:cs="Courier New" w:hint="default"/>
+      </w:rPr>
+    </w:lvl>
+    <w:lvl w:ilvl="5" w:tplc="04090005" w:tentative="1">
+      <w:start w:val="1"/>
+      <w:numFmt w:val="bullet"/>
+      <w:lvlText w:val=""/>
+      <w:lvlJc w:val="left"/>
+      <w:pPr>
+        <w:ind w:left="5400" w:hanging="360"/>
+      </w:pPr>
+      <w:rPr>
+        <w:rFonts w:ascii="Wingdings" w:hAnsi="Wingdings" w:hint="default"/>
+      </w:rPr>
+    </w:lvl>
+    <w:lvl w:ilvl="6" w:tplc="04090001" w:tentative="1">
+      <w:start w:val="1"/>
+      <w:numFmt w:val="bullet"/>
+      <w:lvlText w:val=""/>
+      <w:lvlJc w:val="left"/>
+      <w:pPr>
+        <w:ind w:left="6120" w:hanging="360"/>
+      </w:pPr>
+      <w:rPr>
+        <w:rFonts w:ascii="Symbol" w:hAnsi="Symbol" w:hint="default"/>
+      </w:rPr>
+    </w:lvl>
+    <w:lvl w:ilvl="7" w:tplc="04090003" w:tentative="1">
+      <w:start w:val="1"/>
+      <w:numFmt w:val="bullet"/>
+      <w:lvlText w:val="o"/>
+      <w:lvlJc w:val="left"/>
+      <w:pPr>
+        <w:ind w:left="6840" w:hanging="360"/>
+      </w:pPr>
+      <w:rPr>
+        <w:rFonts w:ascii="Courier New" w:hAnsi="Courier New" w:cs="Courier New" w:hint="default"/>
+      </w:rPr>
+    </w:lvl>
+    <w:lvl w:ilvl="8" w:tplc="04090005" w:tentative="1">
+      <w:start w:val="1"/>
+      <w:numFmt w:val="bullet"/>
+      <w:lvlText w:val=""/>
+      <w:lvlJc w:val="left"/>
+      <w:pPr>
+        <w:ind w:left="7560" w:hanging="360"/>
+      </w:pPr>
+      <w:rPr>
+        <w:rFonts w:ascii="Wingdings" w:hAnsi="Wingdings" w:hint="default"/>
+      </w:rPr>
+    </w:lvl>
+  </w:abstractNum>
+  <w:abstractNum w:abstractNumId="1">
     <w:nsid w:val="2A913E78"/>
     <w:multiLevelType w:val="hybridMultilevel"/>
     <w:tmpl w:val="C8202A30"/>
@@ -2438,7 +2586,7 @@
       </w:pPr>
     </w:lvl>
   </w:abstractNum>
-  <w:abstractNum w:abstractNumId="1" w15:restartNumberingAfterBreak="0">
+  <w:abstractNum w:abstractNumId="2">
     <w:nsid w:val="57F50FA6"/>
     <w:multiLevelType w:val="hybridMultilevel"/>
     <w:tmpl w:val="86E46CC0"/>
@@ -2527,7 +2675,7 @@
       </w:pPr>
     </w:lvl>
   </w:abstractNum>
-  <w:abstractNum w:abstractNumId="2" w15:restartNumberingAfterBreak="0">
+  <w:abstractNum w:abstractNumId="3">
     <w:nsid w:val="698D09C0"/>
     <w:multiLevelType w:val="hybridMultilevel"/>
     <w:tmpl w:val="75F4852E"/>
@@ -2617,19 +2765,22 @@
     </w:lvl>
   </w:abstractNum>
   <w:num w:numId="1">
+    <w:abstractNumId w:val="2"/>
+  </w:num>
+  <w:num w:numId="2">
+    <w:abstractNumId w:val="3"/>
+  </w:num>
+  <w:num w:numId="3">
     <w:abstractNumId w:val="1"/>
   </w:num>
-  <w:num w:numId="2">
-    <w:abstractNumId w:val="2"/>
-  </w:num>
-  <w:num w:numId="3">
+  <w:num w:numId="4">
     <w:abstractNumId w:val="0"/>
   </w:num>
 </w:numbering>
 </file>
 
 <file path=word/styles.xml><?xml version="1.0" encoding="utf-8"?>
-<w:styles xmlns:mc="http://schemas.openxmlformats.org/markup-compatibility/2006" xmlns:r="http://schemas.openxmlformats.org/officeDocument/2006/relationships" xmlns:w="http://schemas.openxmlformats.org/wordprocessingml/2006/main" xmlns:w14="http://schemas.microsoft.com/office/word/2010/wordml" xmlns:w15="http://schemas.microsoft.com/office/word/2012/wordml" xmlns:w16se="http://schemas.microsoft.com/office/word/2015/wordml/symex" mc:Ignorable="w14 w15 w16se">
+<w:styles xmlns:mc="http://schemas.openxmlformats.org/markup-compatibility/2006" xmlns:r="http://schemas.openxmlformats.org/officeDocument/2006/relationships" xmlns:w="http://schemas.openxmlformats.org/wordprocessingml/2006/main" xmlns:w14="http://schemas.microsoft.com/office/word/2010/wordml" xmlns:w15="http://schemas.microsoft.com/office/word/2012/wordml" mc:Ignorable="w14 w15">
   <w:docDefaults>
     <w:rPrDefault>
       <w:rPr>
@@ -3025,6 +3176,7 @@
   <w:style w:type="character" w:default="1" w:styleId="DefaultParagraphFont">
     <w:name w:val="Default Paragraph Font"/>
     <w:uiPriority w:val="1"/>
+    <w:semiHidden/>
     <w:unhideWhenUsed/>
   </w:style>
   <w:style w:type="table" w:default="1" w:styleId="TableNormal">

</xml_diff>